<commit_message>
archivo de word con graficas
propuesta de graficas a las cuales asociar el analisis en spectra/manuscript/Manuscript AFBR.docx
</commit_message>
<xml_diff>
--- a/spectra/manuscript/Manuscript AFBR.docx
+++ b/spectra/manuscript/Manuscript AFBR.docx
@@ -81,7 +81,7 @@
           <w:noProof/>
         </w:rPr>
         <w:drawing>
-          <wp:anchor distT="0" distB="0" distL="114300" distR="114300" simplePos="0" relativeHeight="251659264" behindDoc="0" locked="0" layoutInCell="1" allowOverlap="1" wp14:anchorId="49D3567E" wp14:editId="212EA3FD">
+          <wp:anchor distT="0" distB="0" distL="114300" distR="114300" simplePos="0" relativeHeight="251651072" behindDoc="0" locked="0" layoutInCell="1" allowOverlap="1" wp14:anchorId="49D3567E" wp14:editId="034061A6">
             <wp:simplePos x="0" y="0"/>
             <wp:positionH relativeFrom="margin">
               <wp:posOffset>2957502</wp:posOffset>
@@ -104,7 +104,7 @@
                     <pic:cNvPicPr/>
                   </pic:nvPicPr>
                   <pic:blipFill>
-                    <a:blip r:embed="rId4" cstate="print">
+                    <a:blip r:embed="rId5" cstate="print">
                       <a:extLst>
                         <a:ext uri="{28A0092B-C50C-407E-A947-70E740481C1C}">
                           <a14:useLocalDpi xmlns:a14="http://schemas.microsoft.com/office/drawing/2010/main" val="0"/>
@@ -141,7 +141,7 @@
           <w:noProof/>
         </w:rPr>
         <w:drawing>
-          <wp:anchor distT="0" distB="0" distL="114300" distR="114300" simplePos="0" relativeHeight="251658240" behindDoc="0" locked="0" layoutInCell="1" allowOverlap="1" wp14:anchorId="2AE1A88F" wp14:editId="30BD8C0B">
+          <wp:anchor distT="0" distB="0" distL="114300" distR="114300" simplePos="0" relativeHeight="251650048" behindDoc="0" locked="0" layoutInCell="1" allowOverlap="1" wp14:anchorId="2AE1A88F" wp14:editId="57EED5A6">
             <wp:simplePos x="0" y="0"/>
             <wp:positionH relativeFrom="margin">
               <wp:posOffset>-329781</wp:posOffset>
@@ -164,7 +164,7 @@
                     <pic:cNvPicPr/>
                   </pic:nvPicPr>
                   <pic:blipFill>
-                    <a:blip r:embed="rId5" cstate="print">
+                    <a:blip r:embed="rId6" cstate="print">
                       <a:extLst>
                         <a:ext uri="{28A0092B-C50C-407E-A947-70E740481C1C}">
                           <a14:useLocalDpi xmlns:a14="http://schemas.microsoft.com/office/drawing/2010/main" val="0"/>
@@ -217,15 +217,85 @@
     <w:p/>
     <w:p/>
     <w:p>
+      <w:pPr>
+        <w:rPr>
+          <w:b/>
+          <w:bCs/>
+        </w:rPr>
+      </w:pPr>
       <w:r>
         <w:rPr>
           <w:noProof/>
         </w:rPr>
         <w:lastRenderedPageBreak/>
+        <w:drawing>
+          <wp:anchor distT="0" distB="0" distL="114300" distR="114300" simplePos="0" relativeHeight="251658240" behindDoc="0" locked="0" layoutInCell="1" allowOverlap="1" wp14:anchorId="352E3DCB" wp14:editId="586AC8C5">
+            <wp:simplePos x="0" y="0"/>
+            <wp:positionH relativeFrom="margin">
+              <wp:align>center</wp:align>
+            </wp:positionH>
+            <wp:positionV relativeFrom="paragraph">
+              <wp:posOffset>2391215</wp:posOffset>
+            </wp:positionV>
+            <wp:extent cx="6436492" cy="3986207"/>
+            <wp:effectExtent l="0" t="0" r="2540" b="0"/>
+            <wp:wrapSquare wrapText="bothSides"/>
+            <wp:docPr id="37" name="Imagen 37"/>
+            <wp:cNvGraphicFramePr>
+              <a:graphicFrameLocks xmlns:a="http://schemas.openxmlformats.org/drawingml/2006/main" noChangeAspect="1"/>
+            </wp:cNvGraphicFramePr>
+            <a:graphic xmlns:a="http://schemas.openxmlformats.org/drawingml/2006/main">
+              <a:graphicData uri="http://schemas.openxmlformats.org/drawingml/2006/picture">
+                <pic:pic xmlns:pic="http://schemas.openxmlformats.org/drawingml/2006/picture">
+                  <pic:nvPicPr>
+                    <pic:cNvPr id="0" name="Picture 3"/>
+                    <pic:cNvPicPr>
+                      <a:picLocks noChangeAspect="1" noChangeArrowheads="1"/>
+                    </pic:cNvPicPr>
+                  </pic:nvPicPr>
+                  <pic:blipFill rotWithShape="1">
+                    <a:blip r:embed="rId7">
+                      <a:extLst>
+                        <a:ext uri="{28A0092B-C50C-407E-A947-70E740481C1C}">
+                          <a14:useLocalDpi xmlns:a14="http://schemas.microsoft.com/office/drawing/2010/main" val="0"/>
+                        </a:ext>
+                      </a:extLst>
+                    </a:blip>
+                    <a:srcRect t="6087"/>
+                    <a:stretch/>
+                  </pic:blipFill>
+                  <pic:spPr bwMode="auto">
+                    <a:xfrm>
+                      <a:off x="0" y="0"/>
+                      <a:ext cx="6436492" cy="3986207"/>
+                    </a:xfrm>
+                    <a:prstGeom prst="rect">
+                      <a:avLst/>
+                    </a:prstGeom>
+                    <a:noFill/>
+                    <a:ln>
+                      <a:noFill/>
+                    </a:ln>
+                    <a:extLst>
+                      <a:ext uri="{53640926-AAD7-44D8-BBD7-CCE9431645EC}">
+                        <a14:shadowObscured xmlns:a14="http://schemas.microsoft.com/office/drawing/2010/main"/>
+                      </a:ext>
+                    </a:extLst>
+                  </pic:spPr>
+                </pic:pic>
+              </a:graphicData>
+            </a:graphic>
+          </wp:anchor>
+        </w:drawing>
+      </w:r>
+      <w:r>
+        <w:rPr>
+          <w:noProof/>
+        </w:rPr>
         <mc:AlternateContent>
           <mc:Choice Requires="wpg">
             <w:drawing>
-              <wp:anchor distT="0" distB="0" distL="114300" distR="114300" simplePos="0" relativeHeight="251662336" behindDoc="0" locked="0" layoutInCell="1" allowOverlap="1" wp14:anchorId="2E038402" wp14:editId="46ECBCEF">
+              <wp:anchor distT="0" distB="0" distL="114300" distR="114300" simplePos="0" relativeHeight="251654144" behindDoc="0" locked="0" layoutInCell="1" allowOverlap="1" wp14:anchorId="2E038402" wp14:editId="21D75502">
                 <wp:simplePos x="0" y="0"/>
                 <wp:positionH relativeFrom="margin">
                   <wp:align>center</wp:align>
@@ -258,7 +328,7 @@
                           </pic:cNvPicPr>
                         </pic:nvPicPr>
                         <pic:blipFill>
-                          <a:blip r:embed="rId6" cstate="print">
+                          <a:blip r:embed="rId8" cstate="print">
                             <a:extLst>
                               <a:ext uri="{28A0092B-C50C-407E-A947-70E740481C1C}">
                                 <a14:useLocalDpi xmlns:a14="http://schemas.microsoft.com/office/drawing/2010/main" val="0"/>
@@ -287,7 +357,7 @@
                           </pic:cNvPicPr>
                         </pic:nvPicPr>
                         <pic:blipFill rotWithShape="1">
-                          <a:blip r:embed="rId7" cstate="print">
+                          <a:blip r:embed="rId9" cstate="print">
                             <a:extLst>
                               <a:ext uri="{28A0092B-C50C-407E-A947-70E740481C1C}">
                                 <a14:useLocalDpi xmlns:a14="http://schemas.microsoft.com/office/drawing/2010/main" val="0"/>
@@ -329,7 +399,7 @@
           </mc:Choice>
           <mc:Fallback>
             <w:pict>
-              <v:group w14:anchorId="34A00A45" id="Grupo 2" o:spid="_x0000_s1026" style="position:absolute;margin-left:0;margin-top:.4pt;width:479.1pt;height:146.7pt;z-index:251662336;mso-position-horizontal:center;mso-position-horizontal-relative:margin;mso-width-relative:margin;mso-height-relative:margin" coordorigin="5810" coordsize="60845,18630" o:gfxdata="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">
+              <v:group w14:anchorId="264AA3C9" id="Grupo 2" o:spid="_x0000_s1026" style="position:absolute;margin-left:0;margin-top:.4pt;width:479.1pt;height:146.7pt;z-index:251654144;mso-position-horizontal:center;mso-position-horizontal-relative:margin;mso-width-relative:margin;mso-height-relative:margin" coordorigin="5810" coordsize="60845,18630" o:gfxdata="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">
                 <v:shapetype id="_x0000_t75" coordsize="21600,21600" o:spt="75" o:preferrelative="t" path="m@4@5l@4@11@9@11@9@5xe" filled="f" stroked="f">
                   <v:stroke joinstyle="miter"/>
                   <v:formulas>
@@ -350,10 +420,10 @@
                   <o:lock v:ext="edit" aspectratio="t"/>
                 </v:shapetype>
                 <v:shape id="Imagen 5" o:spid="_x0000_s1027" type="#_x0000_t75" alt="Gráfico, Histograma&#10;&#10;Descripción generada automáticamente" style="position:absolute;left:5810;top:120;width:29915;height:18510;visibility:visible;mso-wrap-style:square" o:gfxdata="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">
-                  <v:imagedata r:id="rId8" o:title="Gráfico, Histograma&#10;&#10;Descripción generada automáticamente"/>
+                  <v:imagedata r:id="rId10" o:title="Gráfico, Histograma&#10;&#10;Descripción generada automáticamente"/>
                 </v:shape>
                 <v:shape id="Imagen 6" o:spid="_x0000_s1028" type="#_x0000_t75" alt="Imagen que contiene Histograma&#10;&#10;Descripción generada automáticamente" style="position:absolute;left:36010;width:30645;height:18630;visibility:visible;mso-wrap-style:square" o:gfxdata="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">
-                  <v:imagedata r:id="rId9" o:title="Imagen que contiene Histograma&#10;&#10;Descripción generada automáticamente" cropleft="322f"/>
+                  <v:imagedata r:id="rId11" o:title="Imagen que contiene Histograma&#10;&#10;Descripción generada automáticamente" cropleft="322f"/>
                 </v:shape>
                 <w10:wrap type="square" anchorx="margin"/>
               </v:group>
@@ -371,8 +441,100 @@
         <w:t xml:space="preserve">: Mean infrared spectra of wheat leaves samples (a) after baseline correction, (b) before baseline correction. </w:t>
       </w:r>
     </w:p>
+    <w:p>
+      <w:r>
+        <w:t xml:space="preserve">Figure </w:t>
+      </w:r>
+      <w:r>
+        <w:t>3</w:t>
+      </w:r>
+      <w:r>
+        <w:t xml:space="preserve">: </w:t>
+      </w:r>
+      <w:r>
+        <w:t>genetic algorithm selected variables for three different models and prediction plots for each set of variables.</w:t>
+      </w:r>
+    </w:p>
     <w:p/>
-    <w:p/>
+    <w:p>
+      <w:r>
+        <w:rPr>
+          <w:noProof/>
+        </w:rPr>
+        <w:lastRenderedPageBreak/>
+        <w:drawing>
+          <wp:inline distT="0" distB="0" distL="0" distR="0" wp14:anchorId="4413CA72" wp14:editId="79B88FB4">
+            <wp:extent cx="5608320" cy="5608320"/>
+            <wp:effectExtent l="0" t="0" r="0" b="0"/>
+            <wp:docPr id="38" name="Imagen 38"/>
+            <wp:cNvGraphicFramePr>
+              <a:graphicFrameLocks xmlns:a="http://schemas.openxmlformats.org/drawingml/2006/main" noChangeAspect="1"/>
+            </wp:cNvGraphicFramePr>
+            <a:graphic xmlns:a="http://schemas.openxmlformats.org/drawingml/2006/main">
+              <a:graphicData uri="http://schemas.openxmlformats.org/drawingml/2006/picture">
+                <pic:pic xmlns:pic="http://schemas.openxmlformats.org/drawingml/2006/picture">
+                  <pic:nvPicPr>
+                    <pic:cNvPr id="0" name="Picture 4"/>
+                    <pic:cNvPicPr>
+                      <a:picLocks noChangeAspect="1" noChangeArrowheads="1"/>
+                    </pic:cNvPicPr>
+                  </pic:nvPicPr>
+                  <pic:blipFill>
+                    <a:blip r:embed="rId12">
+                      <a:extLst>
+                        <a:ext uri="{28A0092B-C50C-407E-A947-70E740481C1C}">
+                          <a14:useLocalDpi xmlns:a14="http://schemas.microsoft.com/office/drawing/2010/main" val="0"/>
+                        </a:ext>
+                      </a:extLst>
+                    </a:blip>
+                    <a:srcRect/>
+                    <a:stretch>
+                      <a:fillRect/>
+                    </a:stretch>
+                  </pic:blipFill>
+                  <pic:spPr bwMode="auto">
+                    <a:xfrm>
+                      <a:off x="0" y="0"/>
+                      <a:ext cx="5608320" cy="5608320"/>
+                    </a:xfrm>
+                    <a:prstGeom prst="rect">
+                      <a:avLst/>
+                    </a:prstGeom>
+                    <a:noFill/>
+                    <a:ln>
+                      <a:noFill/>
+                    </a:ln>
+                  </pic:spPr>
+                </pic:pic>
+              </a:graphicData>
+            </a:graphic>
+          </wp:inline>
+        </w:drawing>
+      </w:r>
+    </w:p>
+    <w:p>
+      <w:r>
+        <w:t xml:space="preserve">Figure </w:t>
+      </w:r>
+      <w:r>
+        <w:t>4</w:t>
+      </w:r>
+      <w:r>
+        <w:t xml:space="preserve">: </w:t>
+      </w:r>
+      <w:r>
+        <w:t>(a) distribution of model residuals vs complexity of model. (b) distribution of cross validat</w:t>
+      </w:r>
+      <w:r>
+        <w:t>ed</w:t>
+      </w:r>
+      <w:r>
+        <w:t xml:space="preserve"> root mean squared error of prediction</w:t>
+      </w:r>
+      <w:r>
+        <w:t xml:space="preserve"> (folds = 10, iterations = 100) vs complexity of model.</w:t>
+      </w:r>
+    </w:p>
     <w:sectPr>
       <w:pgSz w:w="12240" w:h="15840"/>
       <w:pgMar w:top="1417" w:right="1701" w:bottom="1417" w:left="1701" w:header="708" w:footer="708" w:gutter="0"/>
@@ -1104,4 +1266,16 @@
     </a:ext>
   </a:extLst>
 </a:theme>
+</file>
+
+<file path=customXml/item1.xml><?xml version="1.0" encoding="utf-8"?>
+<b:Sources xmlns:b="http://schemas.openxmlformats.org/officeDocument/2006/bibliography" xmlns="http://schemas.openxmlformats.org/officeDocument/2006/bibliography" SelectedStyle="\APASixthEditionOfficeOnline.xsl" StyleName="APA" Version="6"/>
+</file>
+
+<file path=customXml/itemProps1.xml><?xml version="1.0" encoding="utf-8"?>
+<ds:datastoreItem xmlns:ds="http://schemas.openxmlformats.org/officeDocument/2006/customXml" ds:itemID="{767D66E1-0EC2-4463-9FB4-7D3B8DFD010E}">
+  <ds:schemaRefs>
+    <ds:schemaRef ds:uri="http://schemas.openxmlformats.org/officeDocument/2006/bibliography"/>
+  </ds:schemaRefs>
+</ds:datastoreItem>
 </file>
</xml_diff>